<commit_message>
Data Round 2 + Contenu Poster
</commit_message>
<xml_diff>
--- a/Poster/Poster.docx
+++ b/Poster/Poster.docx
@@ -4,6 +4,415 @@
   <w:background w:color="EAEAEA"/>
   <w:body>
     <w:p>
+      <w:r>
+        <w:rPr>
+          <w:noProof/>
+        </w:rPr>
+        <mc:AlternateContent>
+          <mc:Choice Requires="wps">
+            <w:drawing>
+              <wp:anchor distT="45720" distB="45720" distL="114300" distR="114300" simplePos="0" relativeHeight="251661312" behindDoc="0" locked="0" layoutInCell="1" allowOverlap="1" wp14:anchorId="596662EA" wp14:editId="5C59434F">
+                <wp:simplePos x="0" y="0"/>
+                <wp:positionH relativeFrom="margin">
+                  <wp:posOffset>-623570</wp:posOffset>
+                </wp:positionH>
+                <wp:positionV relativeFrom="paragraph">
+                  <wp:posOffset>791845</wp:posOffset>
+                </wp:positionV>
+                <wp:extent cx="4940935" cy="3160395"/>
+                <wp:effectExtent l="19050" t="19050" r="12065" b="20955"/>
+                <wp:wrapNone/>
+                <wp:docPr id="1961379996" name="Text Box 2"/>
+                <wp:cNvGraphicFramePr>
+                  <a:graphicFrameLocks xmlns:a="http://schemas.openxmlformats.org/drawingml/2006/main"/>
+                </wp:cNvGraphicFramePr>
+                <a:graphic xmlns:a="http://schemas.openxmlformats.org/drawingml/2006/main">
+                  <a:graphicData uri="http://schemas.microsoft.com/office/word/2010/wordprocessingShape">
+                    <wps:wsp>
+                      <wps:cNvSpPr txBox="1">
+                        <a:spLocks noChangeArrowheads="1"/>
+                      </wps:cNvSpPr>
+                      <wps:spPr bwMode="auto">
+                        <a:xfrm>
+                          <a:off x="0" y="0"/>
+                          <a:ext cx="4940935" cy="3160395"/>
+                        </a:xfrm>
+                        <a:prstGeom prst="roundRect">
+                          <a:avLst>
+                            <a:gd name="adj" fmla="val 3234"/>
+                          </a:avLst>
+                        </a:prstGeom>
+                        <a:solidFill>
+                          <a:srgbClr val="F1F0EA"/>
+                        </a:solidFill>
+                        <a:ln w="28575">
+                          <a:solidFill>
+                            <a:srgbClr val="343533"/>
+                          </a:solidFill>
+                          <a:miter lim="800000"/>
+                          <a:headEnd/>
+                          <a:tailEnd/>
+                        </a:ln>
+                      </wps:spPr>
+                      <wps:txbx>
+                        <w:txbxContent>
+                          <w:p>
+                            <w:pPr>
+                              <w:jc w:val="center"/>
+                              <w:rPr>
+                                <w:sz w:val="2"/>
+                                <w:szCs w:val="2"/>
+                                <w:u w:val="single"/>
+                              </w:rPr>
+                            </w:pPr>
+                          </w:p>
+                          <w:p>
+                            <w:pPr>
+                              <w:rPr>
+                                <w:sz w:val="28"/>
+                                <w:szCs w:val="28"/>
+                                <w:u w:val="single"/>
+                                <w:lang w:val="fr-FR"/>
+                              </w:rPr>
+                            </w:pPr>
+                            <w:r>
+                              <w:rPr>
+                                <w:sz w:val="28"/>
+                                <w:szCs w:val="28"/>
+                                <w:u w:val="single"/>
+                                <w:lang w:val="fr-FR"/>
+                              </w:rPr>
+                              <w:t>Introduction</w:t>
+                            </w:r>
+                            <w:r>
+                              <w:rPr>
+                                <w:sz w:val="28"/>
+                                <w:szCs w:val="28"/>
+                                <w:u w:val="single"/>
+                                <w:lang w:val="fr-FR"/>
+                              </w:rPr>
+                              <w:t xml:space="preserve"> brève</w:t>
+                            </w:r>
+                            <w:r>
+                              <w:rPr>
+                                <w:sz w:val="28"/>
+                                <w:szCs w:val="28"/>
+                                <w:u w:val="single"/>
+                                <w:lang w:val="fr-FR"/>
+                              </w:rPr>
+                              <w:t xml:space="preserve"> : </w:t>
+                            </w:r>
+                          </w:p>
+                          <w:p>
+                            <w:pPr>
+                              <w:pStyle w:val="ListParagraph"/>
+                              <w:numPr>
+                                <w:ilvl w:val="0"/>
+                                <w:numId w:val="1"/>
+                              </w:numPr>
+                              <w:rPr>
+                                <w:sz w:val="28"/>
+                                <w:szCs w:val="28"/>
+                                <w:lang w:val="fr-FR"/>
+                              </w:rPr>
+                            </w:pPr>
+                            <w:r>
+                              <w:rPr>
+                                <w:sz w:val="28"/>
+                                <w:szCs w:val="28"/>
+                                <w:lang w:val="fr-FR"/>
+                              </w:rPr>
+                              <w:t xml:space="preserve">Définition bruit + </w:t>
+                            </w:r>
+                            <w:proofErr w:type="spellStart"/>
+                            <w:r>
+                              <w:rPr>
+                                <w:sz w:val="28"/>
+                                <w:szCs w:val="28"/>
+                                <w:lang w:val="fr-FR"/>
+                              </w:rPr>
+                              <w:t>débruitage</w:t>
+                            </w:r>
+                            <w:proofErr w:type="spellEnd"/>
+                          </w:p>
+                          <w:p>
+                            <w:pPr>
+                              <w:pStyle w:val="ListParagraph"/>
+                              <w:numPr>
+                                <w:ilvl w:val="0"/>
+                                <w:numId w:val="1"/>
+                              </w:numPr>
+                              <w:rPr>
+                                <w:sz w:val="28"/>
+                                <w:szCs w:val="28"/>
+                                <w:lang w:val="fr-FR"/>
+                              </w:rPr>
+                            </w:pPr>
+                            <w:r>
+                              <w:rPr>
+                                <w:sz w:val="28"/>
+                                <w:szCs w:val="28"/>
+                                <w:lang w:val="fr-FR"/>
+                              </w:rPr>
+                              <w:t>Origines du bruit</w:t>
+                            </w:r>
+                          </w:p>
+                          <w:p>
+                            <w:pPr>
+                              <w:pStyle w:val="ListParagraph"/>
+                              <w:numPr>
+                                <w:ilvl w:val="0"/>
+                                <w:numId w:val="1"/>
+                              </w:numPr>
+                              <w:rPr>
+                                <w:sz w:val="28"/>
+                                <w:szCs w:val="28"/>
+                                <w:lang w:val="fr-FR"/>
+                              </w:rPr>
+                            </w:pPr>
+                            <w:r>
+                              <w:rPr>
+                                <w:sz w:val="28"/>
+                                <w:szCs w:val="28"/>
+                                <w:lang w:val="fr-FR"/>
+                              </w:rPr>
+                              <w:t xml:space="preserve">Pourquoi le </w:t>
+                            </w:r>
+                            <w:proofErr w:type="spellStart"/>
+                            <w:r>
+                              <w:rPr>
+                                <w:sz w:val="28"/>
+                                <w:szCs w:val="28"/>
+                                <w:lang w:val="fr-FR"/>
+                              </w:rPr>
+                              <w:t>débruitage</w:t>
+                            </w:r>
+                            <w:proofErr w:type="spellEnd"/>
+                            <w:r>
+                              <w:rPr>
+                                <w:sz w:val="28"/>
+                                <w:szCs w:val="28"/>
+                                <w:lang w:val="fr-FR"/>
+                              </w:rPr>
+                              <w:t xml:space="preserve"> est important </w:t>
+                            </w:r>
+                          </w:p>
+                          <w:p>
+                            <w:pPr>
+                              <w:pStyle w:val="ListParagraph"/>
+                              <w:numPr>
+                                <w:ilvl w:val="0"/>
+                                <w:numId w:val="1"/>
+                              </w:numPr>
+                              <w:rPr>
+                                <w:sz w:val="28"/>
+                                <w:szCs w:val="28"/>
+                                <w:lang w:val="fr-FR"/>
+                              </w:rPr>
+                            </w:pPr>
+                            <w:r>
+                              <w:rPr>
+                                <w:sz w:val="28"/>
+                                <w:szCs w:val="28"/>
+                                <w:lang w:val="fr-FR"/>
+                              </w:rPr>
+                              <w:t xml:space="preserve">Résumé du projet </w:t>
+                            </w:r>
+                          </w:p>
+                        </w:txbxContent>
+                      </wps:txbx>
+                      <wps:bodyPr rot="0" vert="horz" wrap="square" lIns="91440" tIns="45720" rIns="91440" bIns="45720" anchor="t" anchorCtr="0">
+                        <a:noAutofit/>
+                      </wps:bodyPr>
+                    </wps:wsp>
+                  </a:graphicData>
+                </a:graphic>
+                <wp14:sizeRelH relativeFrom="margin">
+                  <wp14:pctWidth>0</wp14:pctWidth>
+                </wp14:sizeRelH>
+                <wp14:sizeRelV relativeFrom="margin">
+                  <wp14:pctHeight>0</wp14:pctHeight>
+                </wp14:sizeRelV>
+              </wp:anchor>
+            </w:drawing>
+          </mc:Choice>
+          <mc:Fallback>
+            <w:pict>
+              <v:roundrect w14:anchorId="596662EA" id="Text Box 2" o:spid="_x0000_s1026" style="position:absolute;margin-left:-49.1pt;margin-top:62.35pt;width:389.05pt;height:248.85pt;z-index:251661312;visibility:visible;mso-wrap-style:square;mso-width-percent:0;mso-height-percent:0;mso-wrap-distance-left:9pt;mso-wrap-distance-top:3.6pt;mso-wrap-distance-right:9pt;mso-wrap-distance-bottom:3.6pt;mso-position-horizontal:absolute;mso-position-horizontal-relative:margin;mso-position-vertical:absolute;mso-position-vertical-relative:text;mso-width-percent:0;mso-height-percent:0;mso-width-relative:margin;mso-height-relative:margin;v-text-anchor:top" arcsize="2121f" o:gfxdata="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" fillcolor="#f1f0ea" strokecolor="#343533" strokeweight="2.25pt">
+                <v:stroke joinstyle="miter"/>
+                <v:textbox>
+                  <w:txbxContent>
+                    <w:p>
+                      <w:pPr>
+                        <w:jc w:val="center"/>
+                        <w:rPr>
+                          <w:sz w:val="2"/>
+                          <w:szCs w:val="2"/>
+                          <w:u w:val="single"/>
+                        </w:rPr>
+                      </w:pPr>
+                    </w:p>
+                    <w:p>
+                      <w:pPr>
+                        <w:rPr>
+                          <w:sz w:val="28"/>
+                          <w:szCs w:val="28"/>
+                          <w:u w:val="single"/>
+                          <w:lang w:val="fr-FR"/>
+                        </w:rPr>
+                      </w:pPr>
+                      <w:r>
+                        <w:rPr>
+                          <w:sz w:val="28"/>
+                          <w:szCs w:val="28"/>
+                          <w:u w:val="single"/>
+                          <w:lang w:val="fr-FR"/>
+                        </w:rPr>
+                        <w:t>Introduction</w:t>
+                      </w:r>
+                      <w:r>
+                        <w:rPr>
+                          <w:sz w:val="28"/>
+                          <w:szCs w:val="28"/>
+                          <w:u w:val="single"/>
+                          <w:lang w:val="fr-FR"/>
+                        </w:rPr>
+                        <w:t xml:space="preserve"> brève</w:t>
+                      </w:r>
+                      <w:r>
+                        <w:rPr>
+                          <w:sz w:val="28"/>
+                          <w:szCs w:val="28"/>
+                          <w:u w:val="single"/>
+                          <w:lang w:val="fr-FR"/>
+                        </w:rPr>
+                        <w:t xml:space="preserve"> : </w:t>
+                      </w:r>
+                    </w:p>
+                    <w:p>
+                      <w:pPr>
+                        <w:pStyle w:val="ListParagraph"/>
+                        <w:numPr>
+                          <w:ilvl w:val="0"/>
+                          <w:numId w:val="1"/>
+                        </w:numPr>
+                        <w:rPr>
+                          <w:sz w:val="28"/>
+                          <w:szCs w:val="28"/>
+                          <w:lang w:val="fr-FR"/>
+                        </w:rPr>
+                      </w:pPr>
+                      <w:r>
+                        <w:rPr>
+                          <w:sz w:val="28"/>
+                          <w:szCs w:val="28"/>
+                          <w:lang w:val="fr-FR"/>
+                        </w:rPr>
+                        <w:t xml:space="preserve">Définition bruit + </w:t>
+                      </w:r>
+                      <w:proofErr w:type="spellStart"/>
+                      <w:r>
+                        <w:rPr>
+                          <w:sz w:val="28"/>
+                          <w:szCs w:val="28"/>
+                          <w:lang w:val="fr-FR"/>
+                        </w:rPr>
+                        <w:t>débruitage</w:t>
+                      </w:r>
+                      <w:proofErr w:type="spellEnd"/>
+                    </w:p>
+                    <w:p>
+                      <w:pPr>
+                        <w:pStyle w:val="ListParagraph"/>
+                        <w:numPr>
+                          <w:ilvl w:val="0"/>
+                          <w:numId w:val="1"/>
+                        </w:numPr>
+                        <w:rPr>
+                          <w:sz w:val="28"/>
+                          <w:szCs w:val="28"/>
+                          <w:lang w:val="fr-FR"/>
+                        </w:rPr>
+                      </w:pPr>
+                      <w:r>
+                        <w:rPr>
+                          <w:sz w:val="28"/>
+                          <w:szCs w:val="28"/>
+                          <w:lang w:val="fr-FR"/>
+                        </w:rPr>
+                        <w:t>Origines du bruit</w:t>
+                      </w:r>
+                    </w:p>
+                    <w:p>
+                      <w:pPr>
+                        <w:pStyle w:val="ListParagraph"/>
+                        <w:numPr>
+                          <w:ilvl w:val="0"/>
+                          <w:numId w:val="1"/>
+                        </w:numPr>
+                        <w:rPr>
+                          <w:sz w:val="28"/>
+                          <w:szCs w:val="28"/>
+                          <w:lang w:val="fr-FR"/>
+                        </w:rPr>
+                      </w:pPr>
+                      <w:r>
+                        <w:rPr>
+                          <w:sz w:val="28"/>
+                          <w:szCs w:val="28"/>
+                          <w:lang w:val="fr-FR"/>
+                        </w:rPr>
+                        <w:t xml:space="preserve">Pourquoi le </w:t>
+                      </w:r>
+                      <w:proofErr w:type="spellStart"/>
+                      <w:r>
+                        <w:rPr>
+                          <w:sz w:val="28"/>
+                          <w:szCs w:val="28"/>
+                          <w:lang w:val="fr-FR"/>
+                        </w:rPr>
+                        <w:t>débruitage</w:t>
+                      </w:r>
+                      <w:proofErr w:type="spellEnd"/>
+                      <w:r>
+                        <w:rPr>
+                          <w:sz w:val="28"/>
+                          <w:szCs w:val="28"/>
+                          <w:lang w:val="fr-FR"/>
+                        </w:rPr>
+                        <w:t xml:space="preserve"> est important </w:t>
+                      </w:r>
+                    </w:p>
+                    <w:p>
+                      <w:pPr>
+                        <w:pStyle w:val="ListParagraph"/>
+                        <w:numPr>
+                          <w:ilvl w:val="0"/>
+                          <w:numId w:val="1"/>
+                        </w:numPr>
+                        <w:rPr>
+                          <w:sz w:val="28"/>
+                          <w:szCs w:val="28"/>
+                          <w:lang w:val="fr-FR"/>
+                        </w:rPr>
+                      </w:pPr>
+                      <w:r>
+                        <w:rPr>
+                          <w:sz w:val="28"/>
+                          <w:szCs w:val="28"/>
+                          <w:lang w:val="fr-FR"/>
+                        </w:rPr>
+                        <w:t xml:space="preserve">Résumé du projet </w:t>
+                      </w:r>
+                    </w:p>
+                  </w:txbxContent>
+                </v:textbox>
+                <w10:wrap anchorx="margin"/>
+              </v:roundrect>
+            </w:pict>
+          </mc:Fallback>
+        </mc:AlternateContent>
+      </w:r>
       <w:r>
         <w:rPr>
           <w:noProof/>
@@ -624,7 +1033,7 @@
                 <v:stroke joinstyle="miter"/>
                 <v:path gradientshapeok="t" o:connecttype="rect"/>
               </v:shapetype>
-              <v:shape id="Text Box 2" o:spid="_x0000_s1026" type="#_x0000_t202" style="position:absolute;margin-left:-49pt;margin-top:329.25pt;width:795.1pt;height:387.5pt;z-index:251665408;visibility:visible;mso-wrap-style:square;mso-width-percent:0;mso-height-percent:0;mso-wrap-distance-left:9pt;mso-wrap-distance-top:3.6pt;mso-wrap-distance-right:9pt;mso-wrap-distance-bottom:3.6pt;mso-position-horizontal:absolute;mso-position-horizontal-relative:margin;mso-position-vertical:absolute;mso-position-vertical-relative:text;mso-width-percent:0;mso-height-percent:0;mso-width-relative:margin;mso-height-relative:margin;v-text-anchor:top" o:gfxdata="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" fillcolor="#f1f0ea" strokecolor="#343533" strokeweight="2.25pt">
+              <v:shape id="_x0000_s1027" type="#_x0000_t202" style="position:absolute;margin-left:-49pt;margin-top:329.25pt;width:795.1pt;height:387.5pt;z-index:251665408;visibility:visible;mso-wrap-style:square;mso-width-percent:0;mso-height-percent:0;mso-wrap-distance-left:9pt;mso-wrap-distance-top:3.6pt;mso-wrap-distance-right:9pt;mso-wrap-distance-bottom:3.6pt;mso-position-horizontal:absolute;mso-position-horizontal-relative:margin;mso-position-vertical:absolute;mso-position-vertical-relative:text;mso-width-percent:0;mso-height-percent:0;mso-width-relative:margin;mso-height-relative:margin;v-text-anchor:top" o:gfxdata="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" fillcolor="#f1f0ea" strokecolor="#343533" strokeweight="2.25pt">
                 <v:textbox>
                   <w:txbxContent>
                     <w:p>
@@ -1354,7 +1763,7 @@
           </mc:Choice>
           <mc:Fallback>
             <w:pict>
-              <v:shape w14:anchorId="101D58AC" id="_x0000_s1027" type="#_x0000_t202" style="position:absolute;margin-left:358.3pt;margin-top:734.4pt;width:389.05pt;height:273.95pt;z-index:251671552;visibility:visible;mso-wrap-style:square;mso-width-percent:0;mso-height-percent:0;mso-wrap-distance-left:9pt;mso-wrap-distance-top:3.6pt;mso-wrap-distance-right:9pt;mso-wrap-distance-bottom:3.6pt;mso-position-horizontal:absolute;mso-position-horizontal-relative:margin;mso-position-vertical:absolute;mso-position-vertical-relative:text;mso-width-percent:0;mso-height-percent:0;mso-width-relative:margin;mso-height-relative:margin;v-text-anchor:top" o:gfxdata="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" fillcolor="#f1f0ea" strokecolor="#343533" strokeweight="2.25pt">
+              <v:shape w14:anchorId="101D58AC" id="_x0000_s1028" type="#_x0000_t202" style="position:absolute;margin-left:358.3pt;margin-top:734.4pt;width:389.05pt;height:273.95pt;z-index:251671552;visibility:visible;mso-wrap-style:square;mso-width-percent:0;mso-height-percent:0;mso-wrap-distance-left:9pt;mso-wrap-distance-top:3.6pt;mso-wrap-distance-right:9pt;mso-wrap-distance-bottom:3.6pt;mso-position-horizontal:absolute;mso-position-horizontal-relative:margin;mso-position-vertical:absolute;mso-position-vertical-relative:text;mso-width-percent:0;mso-height-percent:0;mso-width-relative:margin;mso-height-relative:margin;v-text-anchor:top" o:gfxdata="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" fillcolor="#f1f0ea" strokecolor="#343533" strokeweight="2.25pt">
                 <v:textbox>
                   <w:txbxContent>
                     <w:p>
@@ -1620,7 +2029,7 @@
           </mc:Choice>
           <mc:Fallback>
             <w:pict>
-              <v:shape w14:anchorId="7BEA9F64" id="_x0000_s1028" type="#_x0000_t202" style="position:absolute;margin-left:-49pt;margin-top:733.95pt;width:389.05pt;height:276.25pt;z-index:251667456;visibility:visible;mso-wrap-style:square;mso-width-percent:0;mso-height-percent:0;mso-wrap-distance-left:9pt;mso-wrap-distance-top:3.6pt;mso-wrap-distance-right:9pt;mso-wrap-distance-bottom:3.6pt;mso-position-horizontal:absolute;mso-position-horizontal-relative:margin;mso-position-vertical:absolute;mso-position-vertical-relative:text;mso-width-percent:0;mso-height-percent:0;mso-width-relative:margin;mso-height-relative:margin;v-text-anchor:top" o:gfxdata="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" fillcolor="#f1f0ea" strokecolor="#343533" strokeweight="2.25pt">
+              <v:shape w14:anchorId="7BEA9F64" id="_x0000_s1029" type="#_x0000_t202" style="position:absolute;margin-left:-49pt;margin-top:733.95pt;width:389.05pt;height:276.25pt;z-index:251667456;visibility:visible;mso-wrap-style:square;mso-width-percent:0;mso-height-percent:0;mso-wrap-distance-left:9pt;mso-wrap-distance-top:3.6pt;mso-wrap-distance-right:9pt;mso-wrap-distance-bottom:3.6pt;mso-position-horizontal:absolute;mso-position-horizontal-relative:margin;mso-position-vertical:absolute;mso-position-vertical-relative:text;mso-width-percent:0;mso-height-percent:0;mso-width-relative:margin;mso-height-relative:margin;v-text-anchor:top" o:gfxdata="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" fillcolor="#f1f0ea" strokecolor="#343533" strokeweight="2.25pt">
                 <v:textbox>
                   <w:txbxContent>
                     <w:p>
@@ -1721,7 +2130,7 @@
         <mc:AlternateContent>
           <mc:Choice Requires="wps">
             <w:drawing>
-              <wp:anchor distT="45720" distB="45720" distL="114300" distR="114300" simplePos="0" relativeHeight="251669504" behindDoc="0" locked="0" layoutInCell="1" allowOverlap="1" wp14:anchorId="7B235DDF" wp14:editId="1DCA960F">
+              <wp:anchor distT="45720" distB="45720" distL="114300" distR="114300" simplePos="0" relativeHeight="251669504" behindDoc="0" locked="0" layoutInCell="1" allowOverlap="1" wp14:anchorId="7B235DDF" wp14:editId="78C5EE70">
                 <wp:simplePos x="0" y="0"/>
                 <wp:positionH relativeFrom="margin">
                   <wp:posOffset>-622395</wp:posOffset>
@@ -1800,7 +2209,7 @@
           </mc:Choice>
           <mc:Fallback>
             <w:pict>
-              <v:shape w14:anchorId="7B235DDF" id="_x0000_s1029" type="#_x0000_t202" style="position:absolute;margin-left:-49pt;margin-top:1033.8pt;width:795.25pt;height:60.4pt;z-index:251669504;visibility:visible;mso-wrap-style:square;mso-width-percent:0;mso-height-percent:0;mso-wrap-distance-left:9pt;mso-wrap-distance-top:3.6pt;mso-wrap-distance-right:9pt;mso-wrap-distance-bottom:3.6pt;mso-position-horizontal:absolute;mso-position-horizontal-relative:margin;mso-position-vertical:absolute;mso-position-vertical-relative:text;mso-width-percent:0;mso-height-percent:0;mso-width-relative:margin;mso-height-relative:margin;v-text-anchor:top" o:gfxdata="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" fillcolor="#f1f0ea" strokecolor="#343533" strokeweight="2.25pt">
+              <v:shape w14:anchorId="7B235DDF" id="_x0000_s1030" type="#_x0000_t202" style="position:absolute;margin-left:-49pt;margin-top:1033.8pt;width:795.25pt;height:60.4pt;z-index:251669504;visibility:visible;mso-wrap-style:square;mso-width-percent:0;mso-height-percent:0;mso-wrap-distance-left:9pt;mso-wrap-distance-top:3.6pt;mso-wrap-distance-right:9pt;mso-wrap-distance-bottom:3.6pt;mso-position-horizontal:absolute;mso-position-horizontal-relative:margin;mso-position-vertical:absolute;mso-position-vertical-relative:text;mso-width-percent:0;mso-height-percent:0;mso-width-relative:margin;mso-height-relative:margin;v-text-anchor:top" o:gfxdata="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" fillcolor="#f1f0ea" strokecolor="#343533" strokeweight="2.25pt">
                 <v:textbox>
                   <w:txbxContent>
                     <w:p>
@@ -1818,412 +2227,6 @@
                           <w:lang w:val="fr-FR"/>
                         </w:rPr>
                         <w:t xml:space="preserve">Logos + noms des professeurs </w:t>
-                      </w:r>
-                    </w:p>
-                  </w:txbxContent>
-                </v:textbox>
-                <w10:wrap anchorx="margin"/>
-              </v:shape>
-            </w:pict>
-          </mc:Fallback>
-        </mc:AlternateContent>
-      </w:r>
-      <w:r>
-        <w:rPr>
-          <w:noProof/>
-        </w:rPr>
-        <mc:AlternateContent>
-          <mc:Choice Requires="wps">
-            <w:drawing>
-              <wp:anchor distT="45720" distB="45720" distL="114300" distR="114300" simplePos="0" relativeHeight="251661312" behindDoc="0" locked="0" layoutInCell="1" allowOverlap="1" wp14:anchorId="596662EA" wp14:editId="62F224AC">
-                <wp:simplePos x="0" y="0"/>
-                <wp:positionH relativeFrom="margin">
-                  <wp:posOffset>-622300</wp:posOffset>
-                </wp:positionH>
-                <wp:positionV relativeFrom="paragraph">
-                  <wp:posOffset>793437</wp:posOffset>
-                </wp:positionV>
-                <wp:extent cx="4940935" cy="3160395"/>
-                <wp:effectExtent l="19050" t="19050" r="12065" b="20955"/>
-                <wp:wrapNone/>
-                <wp:docPr id="1961379996" name="Text Box 2"/>
-                <wp:cNvGraphicFramePr>
-                  <a:graphicFrameLocks xmlns:a="http://schemas.openxmlformats.org/drawingml/2006/main"/>
-                </wp:cNvGraphicFramePr>
-                <a:graphic xmlns:a="http://schemas.openxmlformats.org/drawingml/2006/main">
-                  <a:graphicData uri="http://schemas.microsoft.com/office/word/2010/wordprocessingShape">
-                    <wps:wsp>
-                      <wps:cNvSpPr txBox="1">
-                        <a:spLocks noChangeArrowheads="1"/>
-                      </wps:cNvSpPr>
-                      <wps:spPr bwMode="auto">
-                        <a:xfrm>
-                          <a:off x="0" y="0"/>
-                          <a:ext cx="4940935" cy="3160395"/>
-                        </a:xfrm>
-                        <a:prstGeom prst="rect">
-                          <a:avLst/>
-                        </a:prstGeom>
-                        <a:solidFill>
-                          <a:srgbClr val="F1F0EA"/>
-                        </a:solidFill>
-                        <a:ln w="28575">
-                          <a:solidFill>
-                            <a:srgbClr val="343533"/>
-                          </a:solidFill>
-                          <a:miter lim="800000"/>
-                          <a:headEnd/>
-                          <a:tailEnd/>
-                        </a:ln>
-                      </wps:spPr>
-                      <wps:txbx>
-                        <w:txbxContent>
-                          <w:p>
-                            <w:pPr>
-                              <w:jc w:val="center"/>
-                              <w:rPr>
-                                <w:sz w:val="2"/>
-                                <w:szCs w:val="2"/>
-                                <w:u w:val="single"/>
-                              </w:rPr>
-                            </w:pPr>
-                          </w:p>
-                          <w:p>
-                            <w:pPr>
-                              <w:rPr>
-                                <w:sz w:val="28"/>
-                                <w:szCs w:val="28"/>
-                                <w:u w:val="single"/>
-                                <w:lang w:val="fr-FR"/>
-                              </w:rPr>
-                            </w:pPr>
-                            <w:r>
-                              <w:rPr>
-                                <w:sz w:val="28"/>
-                                <w:szCs w:val="28"/>
-                                <w:u w:val="single"/>
-                                <w:lang w:val="fr-FR"/>
-                              </w:rPr>
-                              <w:t>Introduction</w:t>
-                            </w:r>
-                            <w:r>
-                              <w:rPr>
-                                <w:sz w:val="28"/>
-                                <w:szCs w:val="28"/>
-                                <w:u w:val="single"/>
-                                <w:lang w:val="fr-FR"/>
-                              </w:rPr>
-                              <w:t xml:space="preserve"> brève</w:t>
-                            </w:r>
-                            <w:r>
-                              <w:rPr>
-                                <w:sz w:val="28"/>
-                                <w:szCs w:val="28"/>
-                                <w:u w:val="single"/>
-                                <w:lang w:val="fr-FR"/>
-                              </w:rPr>
-                              <w:t xml:space="preserve"> : </w:t>
-                            </w:r>
-                          </w:p>
-                          <w:p>
-                            <w:pPr>
-                              <w:pStyle w:val="ListParagraph"/>
-                              <w:numPr>
-                                <w:ilvl w:val="0"/>
-                                <w:numId w:val="1"/>
-                              </w:numPr>
-                              <w:rPr>
-                                <w:sz w:val="28"/>
-                                <w:szCs w:val="28"/>
-                                <w:lang w:val="fr-FR"/>
-                              </w:rPr>
-                            </w:pPr>
-                            <w:r>
-                              <w:rPr>
-                                <w:sz w:val="28"/>
-                                <w:szCs w:val="28"/>
-                                <w:lang w:val="fr-FR"/>
-                              </w:rPr>
-                              <w:t xml:space="preserve">Définition bruit + </w:t>
-                            </w:r>
-                            <w:proofErr w:type="spellStart"/>
-                            <w:r>
-                              <w:rPr>
-                                <w:sz w:val="28"/>
-                                <w:szCs w:val="28"/>
-                                <w:lang w:val="fr-FR"/>
-                              </w:rPr>
-                              <w:t>débruitage</w:t>
-                            </w:r>
-                            <w:proofErr w:type="spellEnd"/>
-                          </w:p>
-                          <w:p>
-                            <w:pPr>
-                              <w:pStyle w:val="ListParagraph"/>
-                              <w:numPr>
-                                <w:ilvl w:val="0"/>
-                                <w:numId w:val="1"/>
-                              </w:numPr>
-                              <w:rPr>
-                                <w:sz w:val="28"/>
-                                <w:szCs w:val="28"/>
-                                <w:lang w:val="fr-FR"/>
-                              </w:rPr>
-                            </w:pPr>
-                            <w:r>
-                              <w:rPr>
-                                <w:sz w:val="28"/>
-                                <w:szCs w:val="28"/>
-                                <w:lang w:val="fr-FR"/>
-                              </w:rPr>
-                              <w:t>Origines du bruit</w:t>
-                            </w:r>
-                          </w:p>
-                          <w:p>
-                            <w:pPr>
-                              <w:pStyle w:val="ListParagraph"/>
-                              <w:numPr>
-                                <w:ilvl w:val="0"/>
-                                <w:numId w:val="1"/>
-                              </w:numPr>
-                              <w:rPr>
-                                <w:sz w:val="28"/>
-                                <w:szCs w:val="28"/>
-                                <w:lang w:val="fr-FR"/>
-                              </w:rPr>
-                            </w:pPr>
-                            <w:r>
-                              <w:rPr>
-                                <w:sz w:val="28"/>
-                                <w:szCs w:val="28"/>
-                                <w:lang w:val="fr-FR"/>
-                              </w:rPr>
-                              <w:t xml:space="preserve">Pourquoi le </w:t>
-                            </w:r>
-                            <w:proofErr w:type="spellStart"/>
-                            <w:r>
-                              <w:rPr>
-                                <w:sz w:val="28"/>
-                                <w:szCs w:val="28"/>
-                                <w:lang w:val="fr-FR"/>
-                              </w:rPr>
-                              <w:t>débruitage</w:t>
-                            </w:r>
-                            <w:proofErr w:type="spellEnd"/>
-                            <w:r>
-                              <w:rPr>
-                                <w:sz w:val="28"/>
-                                <w:szCs w:val="28"/>
-                                <w:lang w:val="fr-FR"/>
-                              </w:rPr>
-                              <w:t xml:space="preserve"> est important </w:t>
-                            </w:r>
-                          </w:p>
-                          <w:p>
-                            <w:pPr>
-                              <w:pStyle w:val="ListParagraph"/>
-                              <w:numPr>
-                                <w:ilvl w:val="0"/>
-                                <w:numId w:val="1"/>
-                              </w:numPr>
-                              <w:rPr>
-                                <w:sz w:val="28"/>
-                                <w:szCs w:val="28"/>
-                                <w:lang w:val="fr-FR"/>
-                              </w:rPr>
-                            </w:pPr>
-                            <w:r>
-                              <w:rPr>
-                                <w:sz w:val="28"/>
-                                <w:szCs w:val="28"/>
-                                <w:lang w:val="fr-FR"/>
-                              </w:rPr>
-                              <w:t xml:space="preserve">Résumé du projet </w:t>
-                            </w:r>
-                          </w:p>
-                        </w:txbxContent>
-                      </wps:txbx>
-                      <wps:bodyPr rot="0" vert="horz" wrap="square" lIns="91440" tIns="45720" rIns="91440" bIns="45720" anchor="t" anchorCtr="0">
-                        <a:noAutofit/>
-                      </wps:bodyPr>
-                    </wps:wsp>
-                  </a:graphicData>
-                </a:graphic>
-                <wp14:sizeRelH relativeFrom="margin">
-                  <wp14:pctWidth>0</wp14:pctWidth>
-                </wp14:sizeRelH>
-                <wp14:sizeRelV relativeFrom="margin">
-                  <wp14:pctHeight>0</wp14:pctHeight>
-                </wp14:sizeRelV>
-              </wp:anchor>
-            </w:drawing>
-          </mc:Choice>
-          <mc:Fallback>
-            <w:pict>
-              <v:shape w14:anchorId="596662EA" id="_x0000_s1030" type="#_x0000_t202" style="position:absolute;margin-left:-49pt;margin-top:62.5pt;width:389.05pt;height:248.85pt;z-index:251661312;visibility:visible;mso-wrap-style:square;mso-width-percent:0;mso-height-percent:0;mso-wrap-distance-left:9pt;mso-wrap-distance-top:3.6pt;mso-wrap-distance-right:9pt;mso-wrap-distance-bottom:3.6pt;mso-position-horizontal:absolute;mso-position-horizontal-relative:margin;mso-position-vertical:absolute;mso-position-vertical-relative:text;mso-width-percent:0;mso-height-percent:0;mso-width-relative:margin;mso-height-relative:margin;v-text-anchor:top" o:gfxdata="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" fillcolor="#f1f0ea" strokecolor="#343533" strokeweight="2.25pt">
-                <v:textbox>
-                  <w:txbxContent>
-                    <w:p>
-                      <w:pPr>
-                        <w:jc w:val="center"/>
-                        <w:rPr>
-                          <w:sz w:val="2"/>
-                          <w:szCs w:val="2"/>
-                          <w:u w:val="single"/>
-                        </w:rPr>
-                      </w:pPr>
-                    </w:p>
-                    <w:p>
-                      <w:pPr>
-                        <w:rPr>
-                          <w:sz w:val="28"/>
-                          <w:szCs w:val="28"/>
-                          <w:u w:val="single"/>
-                          <w:lang w:val="fr-FR"/>
-                        </w:rPr>
-                      </w:pPr>
-                      <w:r>
-                        <w:rPr>
-                          <w:sz w:val="28"/>
-                          <w:szCs w:val="28"/>
-                          <w:u w:val="single"/>
-                          <w:lang w:val="fr-FR"/>
-                        </w:rPr>
-                        <w:t>Introduction</w:t>
-                      </w:r>
-                      <w:r>
-                        <w:rPr>
-                          <w:sz w:val="28"/>
-                          <w:szCs w:val="28"/>
-                          <w:u w:val="single"/>
-                          <w:lang w:val="fr-FR"/>
-                        </w:rPr>
-                        <w:t xml:space="preserve"> brève</w:t>
-                      </w:r>
-                      <w:r>
-                        <w:rPr>
-                          <w:sz w:val="28"/>
-                          <w:szCs w:val="28"/>
-                          <w:u w:val="single"/>
-                          <w:lang w:val="fr-FR"/>
-                        </w:rPr>
-                        <w:t xml:space="preserve"> : </w:t>
-                      </w:r>
-                    </w:p>
-                    <w:p>
-                      <w:pPr>
-                        <w:pStyle w:val="ListParagraph"/>
-                        <w:numPr>
-                          <w:ilvl w:val="0"/>
-                          <w:numId w:val="1"/>
-                        </w:numPr>
-                        <w:rPr>
-                          <w:sz w:val="28"/>
-                          <w:szCs w:val="28"/>
-                          <w:lang w:val="fr-FR"/>
-                        </w:rPr>
-                      </w:pPr>
-                      <w:r>
-                        <w:rPr>
-                          <w:sz w:val="28"/>
-                          <w:szCs w:val="28"/>
-                          <w:lang w:val="fr-FR"/>
-                        </w:rPr>
-                        <w:t xml:space="preserve">Définition bruit + </w:t>
-                      </w:r>
-                      <w:proofErr w:type="spellStart"/>
-                      <w:r>
-                        <w:rPr>
-                          <w:sz w:val="28"/>
-                          <w:szCs w:val="28"/>
-                          <w:lang w:val="fr-FR"/>
-                        </w:rPr>
-                        <w:t>débruitage</w:t>
-                      </w:r>
-                      <w:proofErr w:type="spellEnd"/>
-                    </w:p>
-                    <w:p>
-                      <w:pPr>
-                        <w:pStyle w:val="ListParagraph"/>
-                        <w:numPr>
-                          <w:ilvl w:val="0"/>
-                          <w:numId w:val="1"/>
-                        </w:numPr>
-                        <w:rPr>
-                          <w:sz w:val="28"/>
-                          <w:szCs w:val="28"/>
-                          <w:lang w:val="fr-FR"/>
-                        </w:rPr>
-                      </w:pPr>
-                      <w:r>
-                        <w:rPr>
-                          <w:sz w:val="28"/>
-                          <w:szCs w:val="28"/>
-                          <w:lang w:val="fr-FR"/>
-                        </w:rPr>
-                        <w:t>Origines du bruit</w:t>
-                      </w:r>
-                    </w:p>
-                    <w:p>
-                      <w:pPr>
-                        <w:pStyle w:val="ListParagraph"/>
-                        <w:numPr>
-                          <w:ilvl w:val="0"/>
-                          <w:numId w:val="1"/>
-                        </w:numPr>
-                        <w:rPr>
-                          <w:sz w:val="28"/>
-                          <w:szCs w:val="28"/>
-                          <w:lang w:val="fr-FR"/>
-                        </w:rPr>
-                      </w:pPr>
-                      <w:r>
-                        <w:rPr>
-                          <w:sz w:val="28"/>
-                          <w:szCs w:val="28"/>
-                          <w:lang w:val="fr-FR"/>
-                        </w:rPr>
-                        <w:t xml:space="preserve">Pourquoi le </w:t>
-                      </w:r>
-                      <w:proofErr w:type="spellStart"/>
-                      <w:r>
-                        <w:rPr>
-                          <w:sz w:val="28"/>
-                          <w:szCs w:val="28"/>
-                          <w:lang w:val="fr-FR"/>
-                        </w:rPr>
-                        <w:t>débruitage</w:t>
-                      </w:r>
-                      <w:proofErr w:type="spellEnd"/>
-                      <w:r>
-                        <w:rPr>
-                          <w:sz w:val="28"/>
-                          <w:szCs w:val="28"/>
-                          <w:lang w:val="fr-FR"/>
-                        </w:rPr>
-                        <w:t xml:space="preserve"> est important </w:t>
-                      </w:r>
-                    </w:p>
-                    <w:p>
-                      <w:pPr>
-                        <w:pStyle w:val="ListParagraph"/>
-                        <w:numPr>
-                          <w:ilvl w:val="0"/>
-                          <w:numId w:val="1"/>
-                        </w:numPr>
-                        <w:rPr>
-                          <w:sz w:val="28"/>
-                          <w:szCs w:val="28"/>
-                          <w:lang w:val="fr-FR"/>
-                        </w:rPr>
-                      </w:pPr>
-                      <w:r>
-                        <w:rPr>
-                          <w:sz w:val="28"/>
-                          <w:szCs w:val="28"/>
-                          <w:lang w:val="fr-FR"/>
-                        </w:rPr>
-                        <w:t xml:space="preserve">Résumé du projet </w:t>
                       </w:r>
                     </w:p>
                   </w:txbxContent>
@@ -2802,9 +2805,9 @@
                                 <w:color w:val="913147"/>
                                 <w:sz w:val="60"/>
                                 <w:szCs w:val="60"/>
-                              </w:rPr>
-                            </w:pPr>
-                            <w:proofErr w:type="spellStart"/>
+                                <w:lang w:val="fr-FR"/>
+                              </w:rPr>
+                            </w:pPr>
                             <w:r>
                               <w:rPr>
                                 <w:b/>
@@ -2812,10 +2815,11 @@
                                 <w:color w:val="913147"/>
                                 <w:sz w:val="60"/>
                                 <w:szCs w:val="60"/>
-                              </w:rPr>
-                              <w:t>Projet</w:t>
-                            </w:r>
-                            <w:proofErr w:type="spellEnd"/>
+                                <w:lang w:val="fr-FR"/>
+                              </w:rPr>
+                              <w:t xml:space="preserve">Projet de </w:t>
+                            </w:r>
+                            <w:proofErr w:type="spellStart"/>
                             <w:r>
                               <w:rPr>
                                 <w:b/>
@@ -2823,10 +2827,11 @@
                                 <w:color w:val="913147"/>
                                 <w:sz w:val="60"/>
                                 <w:szCs w:val="60"/>
-                              </w:rPr>
-                              <w:t xml:space="preserve"> de </w:t>
-                            </w:r>
-                            <w:proofErr w:type="spellStart"/>
+                                <w:lang w:val="fr-FR"/>
+                              </w:rPr>
+                              <w:t>débruitage</w:t>
+                            </w:r>
+                            <w:proofErr w:type="spellEnd"/>
                             <w:r>
                               <w:rPr>
                                 <w:b/>
@@ -2834,32 +2839,10 @@
                                 <w:color w:val="913147"/>
                                 <w:sz w:val="60"/>
                                 <w:szCs w:val="60"/>
-                              </w:rPr>
-                              <w:t>débruitage</w:t>
-                            </w:r>
-                            <w:proofErr w:type="spellEnd"/>
-                            <w:r>
-                              <w:rPr>
-                                <w:b/>
-                                <w:bCs/>
-                                <w:color w:val="913147"/>
-                                <w:sz w:val="60"/>
-                                <w:szCs w:val="60"/>
-                              </w:rPr>
-                              <w:t xml:space="preserve"> </w:t>
-                            </w:r>
-                            <w:proofErr w:type="spellStart"/>
-                            <w:r>
-                              <w:rPr>
-                                <w:b/>
-                                <w:bCs/>
-                                <w:color w:val="913147"/>
-                                <w:sz w:val="60"/>
-                                <w:szCs w:val="60"/>
-                              </w:rPr>
-                              <w:t>d’images</w:t>
-                            </w:r>
-                            <w:proofErr w:type="spellEnd"/>
+                                <w:lang w:val="fr-FR"/>
+                              </w:rPr>
+                              <w:t xml:space="preserve"> d’images</w:t>
+                            </w:r>
                           </w:p>
                           <w:p>
                             <w:pPr>
@@ -3055,9 +3038,9 @@
                           <w:color w:val="913147"/>
                           <w:sz w:val="60"/>
                           <w:szCs w:val="60"/>
+                          <w:lang w:val="fr-FR"/>
                         </w:rPr>
                       </w:pPr>
-                      <w:proofErr w:type="spellStart"/>
                       <w:r>
                         <w:rPr>
                           <w:b/>
@@ -3065,10 +3048,11 @@
                           <w:color w:val="913147"/>
                           <w:sz w:val="60"/>
                           <w:szCs w:val="60"/>
-                        </w:rPr>
-                        <w:t>Projet</w:t>
-                      </w:r>
-                      <w:proofErr w:type="spellEnd"/>
+                          <w:lang w:val="fr-FR"/>
+                        </w:rPr>
+                        <w:t xml:space="preserve">Projet de </w:t>
+                      </w:r>
+                      <w:proofErr w:type="spellStart"/>
                       <w:r>
                         <w:rPr>
                           <w:b/>
@@ -3076,10 +3060,11 @@
                           <w:color w:val="913147"/>
                           <w:sz w:val="60"/>
                           <w:szCs w:val="60"/>
-                        </w:rPr>
-                        <w:t xml:space="preserve"> de </w:t>
-                      </w:r>
-                      <w:proofErr w:type="spellStart"/>
+                          <w:lang w:val="fr-FR"/>
+                        </w:rPr>
+                        <w:t>débruitage</w:t>
+                      </w:r>
+                      <w:proofErr w:type="spellEnd"/>
                       <w:r>
                         <w:rPr>
                           <w:b/>
@@ -3087,32 +3072,10 @@
                           <w:color w:val="913147"/>
                           <w:sz w:val="60"/>
                           <w:szCs w:val="60"/>
-                        </w:rPr>
-                        <w:t>débruitage</w:t>
-                      </w:r>
-                      <w:proofErr w:type="spellEnd"/>
-                      <w:r>
-                        <w:rPr>
-                          <w:b/>
-                          <w:bCs/>
-                          <w:color w:val="913147"/>
-                          <w:sz w:val="60"/>
-                          <w:szCs w:val="60"/>
-                        </w:rPr>
-                        <w:t xml:space="preserve"> </w:t>
-                      </w:r>
-                      <w:proofErr w:type="spellStart"/>
-                      <w:r>
-                        <w:rPr>
-                          <w:b/>
-                          <w:bCs/>
-                          <w:color w:val="913147"/>
-                          <w:sz w:val="60"/>
-                          <w:szCs w:val="60"/>
-                        </w:rPr>
-                        <w:t>d’images</w:t>
-                      </w:r>
-                      <w:proofErr w:type="spellEnd"/>
+                          <w:lang w:val="fr-FR"/>
+                        </w:rPr>
+                        <w:t xml:space="preserve"> d’images</w:t>
+                      </w:r>
                     </w:p>
                     <w:p>
                       <w:pPr>

</xml_diff>